<commit_message>
Petit coup de polish
</commit_message>
<xml_diff>
--- a/SQL.docx
+++ b/SQL.docx
@@ -48,19 +48,144 @@
         </w:rPr>
         <w:t xml:space="preserve">    </w:t>
       </w:r>
+      <w:r>
+        <w:rPr>
+          <w:lang w:val="en-US"/>
+        </w:rPr>
+        <w:t>id</w:t>
+      </w:r>
+      <w:r>
+        <w:rPr>
+          <w:lang w:val="en-US"/>
+        </w:rPr>
+        <w:t xml:space="preserve"> INT PRIMARY KEY NOT NULL AUTO_INCREMENT,</w:t>
+      </w:r>
+    </w:p>
+    <w:p>
+      <w:pPr>
+        <w:rPr>
+          <w:lang w:val="en-US"/>
+        </w:rPr>
+      </w:pPr>
+      <w:r>
+        <w:rPr>
+          <w:lang w:val="en-US"/>
+        </w:rPr>
+        <w:t xml:space="preserve">    tit</w:t>
+      </w:r>
+      <w:r>
+        <w:rPr>
+          <w:lang w:val="en-US"/>
+        </w:rPr>
+        <w:t>l</w:t>
+      </w:r>
+      <w:r>
+        <w:rPr>
+          <w:lang w:val="en-US"/>
+        </w:rPr>
+        <w:t>e VARCHAR(255) NOT NULL,</w:t>
+      </w:r>
+    </w:p>
+    <w:p>
+      <w:pPr>
+        <w:rPr>
+          <w:lang w:val="en-US"/>
+        </w:rPr>
+      </w:pPr>
+      <w:r>
+        <w:rPr>
+          <w:lang w:val="en-US"/>
+        </w:rPr>
+        <w:t xml:space="preserve">    description LONGTEXT NOT NULL,</w:t>
+      </w:r>
+    </w:p>
+    <w:p>
+      <w:pPr>
+        <w:rPr>
+          <w:lang w:val="en-US"/>
+        </w:rPr>
+      </w:pPr>
+      <w:r>
+        <w:rPr>
+          <w:lang w:val="en-US"/>
+        </w:rPr>
+        <w:t xml:space="preserve">    </w:t>
+      </w:r>
+      <w:r>
+        <w:rPr>
+          <w:lang w:val="en-US"/>
+        </w:rPr>
+        <w:t>start</w:t>
+      </w:r>
+      <w:r>
+        <w:rPr>
+          <w:lang w:val="en-US"/>
+        </w:rPr>
+        <w:t xml:space="preserve"> DATETIME NOT NULL,</w:t>
+      </w:r>
+    </w:p>
+    <w:p>
+      <w:pPr>
+        <w:rPr>
+          <w:lang w:val="en-US"/>
+        </w:rPr>
+      </w:pPr>
+      <w:r>
+        <w:rPr>
+          <w:lang w:val="en-US"/>
+        </w:rPr>
+        <w:t xml:space="preserve">    </w:t>
+      </w:r>
+      <w:r>
+        <w:rPr>
+          <w:lang w:val="en-US"/>
+        </w:rPr>
+        <w:t>end</w:t>
+      </w:r>
+      <w:r>
+        <w:rPr>
+          <w:lang w:val="en-US"/>
+        </w:rPr>
+        <w:t xml:space="preserve"> DATETIME NOT NULL,</w:t>
+      </w:r>
+    </w:p>
+    <w:p>
+      <w:pPr>
+        <w:rPr>
+          <w:lang w:val="en-US"/>
+        </w:rPr>
+      </w:pPr>
+      <w:r>
+        <w:rPr>
+          <w:lang w:val="en-US"/>
+        </w:rPr>
+        <w:t xml:space="preserve">    </w:t>
+      </w:r>
       <w:proofErr w:type="spellStart"/>
       <w:r>
         <w:rPr>
           <w:lang w:val="en-US"/>
         </w:rPr>
-        <w:t>idEvenement</w:t>
+        <w:t>background</w:t>
+      </w:r>
+      <w:r>
+        <w:rPr>
+          <w:lang w:val="en-US"/>
+        </w:rPr>
+        <w:t>C</w:t>
+      </w:r>
+      <w:r>
+        <w:rPr>
+          <w:lang w:val="en-US"/>
+        </w:rPr>
+        <w:t>olor</w:t>
       </w:r>
       <w:proofErr w:type="spellEnd"/>
       <w:r>
         <w:rPr>
           <w:lang w:val="en-US"/>
         </w:rPr>
-        <w:t xml:space="preserve"> INT PRIMARY KEY NOT NULL AUTO_INCREMENT,</w:t>
+        <w:t xml:space="preserve"> VARCHAR(7) NOT NULL DEFAULT '#007bff',</w:t>
       </w:r>
     </w:p>
     <w:p>
@@ -80,14 +205,26 @@
         <w:rPr>
           <w:lang w:val="en-US"/>
         </w:rPr>
-        <w:t>date_debut</w:t>
+        <w:t>border</w:t>
+      </w:r>
+      <w:r>
+        <w:rPr>
+          <w:lang w:val="en-US"/>
+        </w:rPr>
+        <w:t>C</w:t>
+      </w:r>
+      <w:r>
+        <w:rPr>
+          <w:lang w:val="en-US"/>
+        </w:rPr>
+        <w:t>olor</w:t>
       </w:r>
       <w:proofErr w:type="spellEnd"/>
       <w:r>
         <w:rPr>
           <w:lang w:val="en-US"/>
         </w:rPr>
-        <w:t xml:space="preserve"> DATETIME NOT NULL,</w:t>
+        <w:t xml:space="preserve"> VARCHAR(7) NOT NULL DEFAULT '#007bff',</w:t>
       </w:r>
     </w:p>
     <w:p>
@@ -107,173 +244,92 @@
         <w:rPr>
           <w:lang w:val="en-US"/>
         </w:rPr>
-        <w:t>date_fin</w:t>
+        <w:t>text</w:t>
+      </w:r>
+      <w:r>
+        <w:rPr>
+          <w:lang w:val="en-US"/>
+        </w:rPr>
+        <w:t>C</w:t>
+      </w:r>
+      <w:r>
+        <w:rPr>
+          <w:lang w:val="en-US"/>
+        </w:rPr>
+        <w:t>olor</w:t>
       </w:r>
       <w:proofErr w:type="spellEnd"/>
       <w:r>
         <w:rPr>
           <w:lang w:val="en-US"/>
         </w:rPr>
-        <w:t xml:space="preserve"> DATETIME NOT NULL,</w:t>
-      </w:r>
-    </w:p>
-    <w:p>
-      <w:pPr>
-        <w:rPr>
-          <w:lang w:val="en-US"/>
-        </w:rPr>
-      </w:pPr>
+        <w:t xml:space="preserve"> VARCHAR(7) NOT NULL DEFAULT '#</w:t>
+      </w:r>
+      <w:proofErr w:type="spellStart"/>
+      <w:r>
+        <w:rPr>
+          <w:lang w:val="en-US"/>
+        </w:rPr>
+        <w:t>ffffff</w:t>
+      </w:r>
+      <w:proofErr w:type="spellEnd"/>
+      <w:r>
+        <w:rPr>
+          <w:lang w:val="en-US"/>
+        </w:rPr>
+        <w:t>',</w:t>
+      </w:r>
+    </w:p>
+    <w:p>
       <w:r>
         <w:rPr>
           <w:lang w:val="en-US"/>
         </w:rPr>
         <w:t xml:space="preserve">    </w:t>
       </w:r>
+      <w:proofErr w:type="gramStart"/>
+      <w:r>
+        <w:t>url</w:t>
+      </w:r>
+      <w:proofErr w:type="gramEnd"/>
+      <w:r>
+        <w:t xml:space="preserve"> VARCHAR(255) DEFAULT NULL,</w:t>
+      </w:r>
+    </w:p>
+    <w:p>
+      <w:r>
+        <w:t xml:space="preserve">    </w:t>
+      </w:r>
       <w:proofErr w:type="spellStart"/>
-      <w:r>
-        <w:rPr>
-          <w:lang w:val="en-US"/>
-        </w:rPr>
-        <w:t>titre</w:t>
+      <w:proofErr w:type="gramStart"/>
+      <w:r>
+        <w:t>nom</w:t>
+      </w:r>
+      <w:proofErr w:type="gramEnd"/>
+      <w:r>
+        <w:t>_url</w:t>
       </w:r>
       <w:proofErr w:type="spellEnd"/>
       <w:r>
-        <w:rPr>
-          <w:lang w:val="en-US"/>
-        </w:rPr>
-        <w:t xml:space="preserve"> VARCHAR(255) NOT NULL,</w:t>
-      </w:r>
-    </w:p>
-    <w:p>
-      <w:pPr>
-        <w:rPr>
-          <w:lang w:val="en-US"/>
-        </w:rPr>
-      </w:pPr>
-      <w:r>
-        <w:rPr>
-          <w:lang w:val="en-US"/>
-        </w:rPr>
-        <w:t xml:space="preserve">    description LONGTEXT NOT NULL,</w:t>
-      </w:r>
-    </w:p>
-    <w:p>
-      <w:pPr>
-        <w:rPr>
-          <w:lang w:val="en-US"/>
-        </w:rPr>
-      </w:pPr>
-      <w:r>
-        <w:rPr>
-          <w:lang w:val="en-US"/>
-        </w:rPr>
+        <w:t xml:space="preserve"> VARCHAR(255) DEFAULT NULL</w:t>
+      </w:r>
+      <w:r>
+        <w:t>,</w:t>
+      </w:r>
+    </w:p>
+    <w:p>
+      <w:r>
         <w:t xml:space="preserve">    </w:t>
       </w:r>
       <w:proofErr w:type="spellStart"/>
-      <w:r>
-        <w:rPr>
-          <w:lang w:val="en-US"/>
-        </w:rPr>
-        <w:t>background_color</w:t>
+      <w:proofErr w:type="gramStart"/>
+      <w:r>
+        <w:t>idCreateur</w:t>
       </w:r>
       <w:proofErr w:type="spellEnd"/>
-      <w:r>
-        <w:rPr>
-          <w:lang w:val="en-US"/>
-        </w:rPr>
-        <w:t xml:space="preserve"> VARCHAR(7) NOT NULL DEFAULT '#007bff',</w:t>
-      </w:r>
-    </w:p>
-    <w:p>
-      <w:pPr>
-        <w:rPr>
-          <w:lang w:val="en-US"/>
-        </w:rPr>
-      </w:pPr>
-      <w:r>
-        <w:rPr>
-          <w:lang w:val="en-US"/>
-        </w:rPr>
-        <w:t xml:space="preserve">    </w:t>
-      </w:r>
-      <w:proofErr w:type="spellStart"/>
-      <w:r>
-        <w:rPr>
-          <w:lang w:val="en-US"/>
-        </w:rPr>
-        <w:t>border_color</w:t>
-      </w:r>
-      <w:proofErr w:type="spellEnd"/>
-      <w:r>
-        <w:rPr>
-          <w:lang w:val="en-US"/>
-        </w:rPr>
-        <w:t xml:space="preserve"> VARCHAR(7) NOT NULL DEFAULT '#007bff',</w:t>
-      </w:r>
-    </w:p>
-    <w:p>
-      <w:pPr>
-        <w:rPr>
-          <w:lang w:val="en-US"/>
-        </w:rPr>
-      </w:pPr>
-      <w:r>
-        <w:rPr>
-          <w:lang w:val="en-US"/>
-        </w:rPr>
-        <w:t xml:space="preserve">    </w:t>
-      </w:r>
-      <w:proofErr w:type="spellStart"/>
-      <w:r>
-        <w:rPr>
-          <w:lang w:val="en-US"/>
-        </w:rPr>
-        <w:t>text_color</w:t>
-      </w:r>
-      <w:proofErr w:type="spellEnd"/>
-      <w:r>
-        <w:rPr>
-          <w:lang w:val="en-US"/>
-        </w:rPr>
-        <w:t xml:space="preserve"> VARCHAR(7) NOT NULL DEFAULT '#</w:t>
-      </w:r>
-      <w:proofErr w:type="spellStart"/>
-      <w:r>
-        <w:rPr>
-          <w:lang w:val="en-US"/>
-        </w:rPr>
-        <w:t>ffffff</w:t>
-      </w:r>
-      <w:proofErr w:type="spellEnd"/>
-      <w:r>
-        <w:rPr>
-          <w:lang w:val="en-US"/>
-        </w:rPr>
-        <w:t>',</w:t>
-      </w:r>
-    </w:p>
-    <w:p>
-      <w:r>
-        <w:rPr>
-          <w:lang w:val="en-US"/>
-        </w:rPr>
-        <w:t xml:space="preserve">    </w:t>
-      </w:r>
-      <w:r>
-        <w:t>url VARCHAR(255) DEFAULT NULL,</w:t>
-      </w:r>
-    </w:p>
-    <w:p>
-      <w:r>
-        <w:t xml:space="preserve">    </w:t>
-      </w:r>
-      <w:proofErr w:type="spellStart"/>
-      <w:r>
-        <w:t>nom_url</w:t>
-      </w:r>
-      <w:proofErr w:type="spellEnd"/>
-      <w:r>
-        <w:t xml:space="preserve"> VARCHAR(255) DEFAULT NULL</w:t>
+      <w:proofErr w:type="gramEnd"/>
+      <w:r>
+        <w:t xml:space="preserve"> INT NOT NULL</w:t>
       </w:r>
     </w:p>
     <w:p>

</xml_diff>

<commit_message>
Ajout du système d'affectation sur les événements & fixs
</commit_message>
<xml_diff>
--- a/SQL.docx
+++ b/SQL.docx
@@ -12,8 +12,16 @@
         <w:rPr>
           <w:lang w:val="en-US"/>
         </w:rPr>
-        <w:t>CREATE TABLE evenements</w:t>
-      </w:r>
+        <w:t xml:space="preserve">CREATE TABLE </w:t>
+      </w:r>
+      <w:proofErr w:type="spellStart"/>
+      <w:r>
+        <w:rPr>
+          <w:lang w:val="en-US"/>
+        </w:rPr>
+        <w:t>evenements</w:t>
+      </w:r>
+      <w:proofErr w:type="spellEnd"/>
     </w:p>
     <w:p>
       <w:pPr>
@@ -151,7 +159,14 @@
         <w:rPr>
           <w:lang w:val="en-US"/>
         </w:rPr>
-        <w:t xml:space="preserve">    background</w:t>
+        <w:t xml:space="preserve">    </w:t>
+      </w:r>
+      <w:proofErr w:type="spellStart"/>
+      <w:r>
+        <w:rPr>
+          <w:lang w:val="en-US"/>
+        </w:rPr>
+        <w:t>background</w:t>
       </w:r>
       <w:r>
         <w:rPr>
@@ -163,20 +178,34 @@
         <w:rPr>
           <w:lang w:val="en-US"/>
         </w:rPr>
-        <w:t>olor VARCHAR(7) NOT NULL DEFAULT '#007bff',</w:t>
-      </w:r>
-    </w:p>
-    <w:p>
-      <w:pPr>
-        <w:rPr>
-          <w:lang w:val="en-US"/>
-        </w:rPr>
-      </w:pPr>
-      <w:r>
-        <w:rPr>
-          <w:lang w:val="en-US"/>
-        </w:rPr>
-        <w:t xml:space="preserve">    border</w:t>
+        <w:t>olor</w:t>
+      </w:r>
+      <w:proofErr w:type="spellEnd"/>
+      <w:r>
+        <w:rPr>
+          <w:lang w:val="en-US"/>
+        </w:rPr>
+        <w:t xml:space="preserve"> VARCHAR(7) NOT NULL DEFAULT '#007bff',</w:t>
+      </w:r>
+    </w:p>
+    <w:p>
+      <w:pPr>
+        <w:rPr>
+          <w:lang w:val="en-US"/>
+        </w:rPr>
+      </w:pPr>
+      <w:r>
+        <w:rPr>
+          <w:lang w:val="en-US"/>
+        </w:rPr>
+        <w:t xml:space="preserve">    </w:t>
+      </w:r>
+      <w:proofErr w:type="spellStart"/>
+      <w:r>
+        <w:rPr>
+          <w:lang w:val="en-US"/>
+        </w:rPr>
+        <w:t>border</w:t>
       </w:r>
       <w:r>
         <w:rPr>
@@ -188,7 +217,14 @@
         <w:rPr>
           <w:lang w:val="en-US"/>
         </w:rPr>
-        <w:t>olor VARCHAR(7) NOT NULL DEFAULT '#007bff',</w:t>
+        <w:t>olor</w:t>
+      </w:r>
+      <w:proofErr w:type="spellEnd"/>
+      <w:r>
+        <w:rPr>
+          <w:lang w:val="en-US"/>
+        </w:rPr>
+        <w:t xml:space="preserve"> VARCHAR(7) NOT NULL DEFAULT '#007bff',</w:t>
       </w:r>
     </w:p>
     <w:p>
@@ -203,6 +239,7 @@
         </w:rPr>
         <w:t xml:space="preserve">    </w:t>
       </w:r>
+      <w:proofErr w:type="spellStart"/>
       <w:r>
         <w:rPr>
           <w:lang w:val="en-US"/>
@@ -219,7 +256,28 @@
         <w:rPr>
           <w:lang w:val="en-US"/>
         </w:rPr>
-        <w:t>olor VARCHAR(7) NOT NULL DEFAULT '#ffffff',</w:t>
+        <w:t>olor</w:t>
+      </w:r>
+      <w:proofErr w:type="spellEnd"/>
+      <w:r>
+        <w:rPr>
+          <w:lang w:val="en-US"/>
+        </w:rPr>
+        <w:t xml:space="preserve"> VARCHAR(7) NOT NULL DEFAULT '#</w:t>
+      </w:r>
+      <w:proofErr w:type="spellStart"/>
+      <w:r>
+        <w:rPr>
+          <w:lang w:val="en-US"/>
+        </w:rPr>
+        <w:t>ffffff</w:t>
+      </w:r>
+      <w:proofErr w:type="spellEnd"/>
+      <w:r>
+        <w:rPr>
+          <w:lang w:val="en-US"/>
+        </w:rPr>
+        <w:t>',</w:t>
       </w:r>
     </w:p>
     <w:p>
@@ -234,24 +292,46 @@
         </w:rPr>
         <w:t xml:space="preserve">    </w:t>
       </w:r>
-      <w:r>
-        <w:rPr>
-          <w:lang w:val="en-US"/>
-        </w:rPr>
-        <w:t>url VARCHAR(255) DEFAULT NULL,</w:t>
-      </w:r>
-    </w:p>
-    <w:p>
-      <w:pPr>
-        <w:rPr>
-          <w:lang w:val="en-US"/>
-        </w:rPr>
-      </w:pPr>
-      <w:r>
-        <w:rPr>
-          <w:lang w:val="en-US"/>
-        </w:rPr>
-        <w:t xml:space="preserve">    nom_url VARCHAR(255) DEFAULT NULL</w:t>
+      <w:proofErr w:type="spellStart"/>
+      <w:r>
+        <w:rPr>
+          <w:lang w:val="en-US"/>
+        </w:rPr>
+        <w:t>url</w:t>
+      </w:r>
+      <w:proofErr w:type="spellEnd"/>
+      <w:r>
+        <w:rPr>
+          <w:lang w:val="en-US"/>
+        </w:rPr>
+        <w:t xml:space="preserve"> VARCHAR(255) DEFAULT NULL,</w:t>
+      </w:r>
+    </w:p>
+    <w:p>
+      <w:pPr>
+        <w:rPr>
+          <w:lang w:val="en-US"/>
+        </w:rPr>
+      </w:pPr>
+      <w:r>
+        <w:rPr>
+          <w:lang w:val="en-US"/>
+        </w:rPr>
+        <w:t xml:space="preserve">    </w:t>
+      </w:r>
+      <w:proofErr w:type="spellStart"/>
+      <w:r>
+        <w:rPr>
+          <w:lang w:val="en-US"/>
+        </w:rPr>
+        <w:t>nom_url</w:t>
+      </w:r>
+      <w:proofErr w:type="spellEnd"/>
+      <w:r>
+        <w:rPr>
+          <w:lang w:val="en-US"/>
+        </w:rPr>
+        <w:t xml:space="preserve"> VARCHAR(255) DEFAULT NULL</w:t>
       </w:r>
       <w:r>
         <w:rPr>
@@ -270,7 +350,21 @@
         <w:rPr>
           <w:lang w:val="en-US"/>
         </w:rPr>
-        <w:t xml:space="preserve">    idCreateur INT NOT NULL</w:t>
+        <w:t xml:space="preserve">    </w:t>
+      </w:r>
+      <w:proofErr w:type="spellStart"/>
+      <w:r>
+        <w:rPr>
+          <w:lang w:val="en-US"/>
+        </w:rPr>
+        <w:t>idCreateur</w:t>
+      </w:r>
+      <w:proofErr w:type="spellEnd"/>
+      <w:r>
+        <w:rPr>
+          <w:lang w:val="en-US"/>
+        </w:rPr>
+        <w:t xml:space="preserve"> INT NOT NULL</w:t>
       </w:r>
     </w:p>
     <w:p>
@@ -303,7 +397,14 @@
         <w:rPr>
           <w:lang w:val="en-US"/>
         </w:rPr>
-        <w:t>CREATE TABLE composition</w:t>
+        <w:t xml:space="preserve">CREATE TABLE </w:t>
+      </w:r>
+      <w:proofErr w:type="spellStart"/>
+      <w:r>
+        <w:rPr>
+          <w:lang w:val="en-US"/>
+        </w:rPr>
+        <w:t>composition</w:t>
       </w:r>
       <w:r>
         <w:rPr>
@@ -315,7 +416,14 @@
         <w:rPr>
           <w:lang w:val="en-US"/>
         </w:rPr>
-        <w:t xml:space="preserve">quipe </w:t>
+        <w:t>quipe</w:t>
+      </w:r>
+      <w:proofErr w:type="spellEnd"/>
+      <w:r>
+        <w:rPr>
+          <w:lang w:val="en-US"/>
+        </w:rPr>
+        <w:t xml:space="preserve"> </w:t>
       </w:r>
     </w:p>
     <w:p>
@@ -341,39 +449,109 @@
         <w:rPr>
           <w:lang w:val="en-US"/>
         </w:rPr>
-        <w:t xml:space="preserve">    idEquipe int NOT NULL,</w:t>
-      </w:r>
-    </w:p>
-    <w:p>
-      <w:pPr>
-        <w:rPr>
-          <w:lang w:val="en-US"/>
-        </w:rPr>
-      </w:pPr>
-      <w:r>
-        <w:rPr>
-          <w:lang w:val="en-US"/>
-        </w:rPr>
-        <w:t xml:space="preserve">    idUtilisateur int NOT NULL,</w:t>
-      </w:r>
-    </w:p>
-    <w:p>
-      <w:pPr>
-        <w:rPr>
-          <w:lang w:val="en-US"/>
-        </w:rPr>
-      </w:pPr>
-      <w:r>
-        <w:rPr>
-          <w:lang w:val="en-US"/>
-        </w:rPr>
         <w:t xml:space="preserve">    </w:t>
       </w:r>
-      <w:r>
-        <w:rPr>
-          <w:lang w:val="en-US"/>
-        </w:rPr>
-        <w:t>FOREIGN KEY (idEquipe) REFERENCES equipe(idEquipe)</w:t>
+      <w:proofErr w:type="spellStart"/>
+      <w:r>
+        <w:rPr>
+          <w:lang w:val="en-US"/>
+        </w:rPr>
+        <w:t>idEquipe</w:t>
+      </w:r>
+      <w:proofErr w:type="spellEnd"/>
+      <w:r>
+        <w:rPr>
+          <w:lang w:val="en-US"/>
+        </w:rPr>
+        <w:t xml:space="preserve"> int NOT NULL,</w:t>
+      </w:r>
+    </w:p>
+    <w:p>
+      <w:pPr>
+        <w:rPr>
+          <w:lang w:val="en-US"/>
+        </w:rPr>
+      </w:pPr>
+      <w:r>
+        <w:rPr>
+          <w:lang w:val="en-US"/>
+        </w:rPr>
+        <w:t xml:space="preserve">    </w:t>
+      </w:r>
+      <w:proofErr w:type="spellStart"/>
+      <w:r>
+        <w:rPr>
+          <w:lang w:val="en-US"/>
+        </w:rPr>
+        <w:t>idUtilisateur</w:t>
+      </w:r>
+      <w:proofErr w:type="spellEnd"/>
+      <w:r>
+        <w:rPr>
+          <w:lang w:val="en-US"/>
+        </w:rPr>
+        <w:t xml:space="preserve"> int NOT NULL,</w:t>
+      </w:r>
+    </w:p>
+    <w:p>
+      <w:pPr>
+        <w:rPr>
+          <w:lang w:val="en-US"/>
+        </w:rPr>
+      </w:pPr>
+      <w:r>
+        <w:rPr>
+          <w:lang w:val="en-US"/>
+        </w:rPr>
+        <w:t xml:space="preserve">    </w:t>
+      </w:r>
+      <w:r>
+        <w:rPr>
+          <w:lang w:val="en-US"/>
+        </w:rPr>
+        <w:t>FOREIGN KEY (</w:t>
+      </w:r>
+      <w:proofErr w:type="spellStart"/>
+      <w:r>
+        <w:rPr>
+          <w:lang w:val="en-US"/>
+        </w:rPr>
+        <w:t>idEquipe</w:t>
+      </w:r>
+      <w:proofErr w:type="spellEnd"/>
+      <w:r>
+        <w:rPr>
+          <w:lang w:val="en-US"/>
+        </w:rPr>
+        <w:t xml:space="preserve">) REFERENCES </w:t>
+      </w:r>
+      <w:proofErr w:type="spellStart"/>
+      <w:r>
+        <w:rPr>
+          <w:lang w:val="en-US"/>
+        </w:rPr>
+        <w:t>equipe</w:t>
+      </w:r>
+      <w:proofErr w:type="spellEnd"/>
+      <w:r>
+        <w:rPr>
+          <w:lang w:val="en-US"/>
+        </w:rPr>
+        <w:t>(</w:t>
+      </w:r>
+      <w:proofErr w:type="spellStart"/>
+      <w:r>
+        <w:rPr>
+          <w:lang w:val="en-US"/>
+        </w:rPr>
+        <w:t>idEquipe</w:t>
+      </w:r>
+      <w:proofErr w:type="spellEnd"/>
+      <w:r>
+        <w:rPr>
+          <w:lang w:val="en-US"/>
+        </w:rPr>
+        <w:t>)</w:t>
       </w:r>
       <w:r>
         <w:rPr>
@@ -390,23 +568,164 @@
         <w:t xml:space="preserve">    </w:t>
       </w:r>
       <w:r>
-        <w:t>FOREIGN KEY (idUtilisateur) REFERENCES utilisateurs(idUtilisateur)</w:t>
-      </w:r>
-    </w:p>
-    <w:p>
+        <w:t>FOREIGN KEY (</w:t>
+      </w:r>
+      <w:proofErr w:type="spellStart"/>
+      <w:r>
+        <w:t>idUtilisateur</w:t>
+      </w:r>
+      <w:proofErr w:type="spellEnd"/>
+      <w:r>
+        <w:t>) REFERENCES utilisateurs(</w:t>
+      </w:r>
+      <w:proofErr w:type="spellStart"/>
+      <w:r>
+        <w:t>idUtilisateur</w:t>
+      </w:r>
+      <w:proofErr w:type="spellEnd"/>
       <w:r>
         <w:t>)</w:t>
       </w:r>
     </w:p>
+    <w:p>
+      <w:r>
+        <w:t>)</w:t>
+      </w:r>
+    </w:p>
     <w:p/>
     <w:p>
       <w:r>
+        <w:t xml:space="preserve">CREATE TABLE </w:t>
+      </w:r>
+      <w:proofErr w:type="spellStart"/>
+      <w:r>
+        <w:t>participants_evenements</w:t>
+      </w:r>
+      <w:proofErr w:type="spellEnd"/>
+    </w:p>
+    <w:p>
+      <w:r>
+        <w:t>(</w:t>
+      </w:r>
+    </w:p>
+    <w:p>
+      <w:r>
+        <w:t xml:space="preserve"> </w:t>
+      </w:r>
+      <w:r>
+        <w:tab/>
+      </w:r>
+      <w:proofErr w:type="spellStart"/>
+      <w:r>
+        <w:t>idUtilisateur</w:t>
+      </w:r>
+      <w:proofErr w:type="spellEnd"/>
+      <w:r>
+        <w:t xml:space="preserve"> </w:t>
+      </w:r>
+      <w:proofErr w:type="spellStart"/>
+      <w:r>
+        <w:t>int</w:t>
+      </w:r>
+      <w:proofErr w:type="spellEnd"/>
+      <w:r>
+        <w:t xml:space="preserve"> NOT NULL,</w:t>
+      </w:r>
+    </w:p>
+    <w:p>
+      <w:r>
+        <w:t xml:space="preserve">    </w:t>
+      </w:r>
+      <w:proofErr w:type="spellStart"/>
+      <w:r>
+        <w:t>idEvenement</w:t>
+      </w:r>
+      <w:proofErr w:type="spellEnd"/>
+      <w:r>
+        <w:t xml:space="preserve"> </w:t>
+      </w:r>
+      <w:proofErr w:type="spellStart"/>
+      <w:r>
+        <w:t>int</w:t>
+      </w:r>
+      <w:proofErr w:type="spellEnd"/>
+      <w:r>
+        <w:t xml:space="preserve"> NOT NULL,</w:t>
+      </w:r>
+    </w:p>
+    <w:p>
+      <w:r>
+        <w:t xml:space="preserve">    FOREIGN KEY (</w:t>
+      </w:r>
+      <w:proofErr w:type="spellStart"/>
+      <w:r>
+        <w:t>idUtilisateur</w:t>
+      </w:r>
+      <w:proofErr w:type="spellEnd"/>
+      <w:r>
+        <w:t>) REFERENCES utilisateurs(</w:t>
+      </w:r>
+      <w:proofErr w:type="spellStart"/>
+      <w:r>
+        <w:t>idUtilisateur</w:t>
+      </w:r>
+      <w:proofErr w:type="spellEnd"/>
+      <w:r>
+        <w:t>),</w:t>
+      </w:r>
+    </w:p>
+    <w:p>
+      <w:r>
+        <w:t xml:space="preserve">    FOREIGN KEY (</w:t>
+      </w:r>
+      <w:proofErr w:type="spellStart"/>
+      <w:r>
+        <w:t>idEvenement</w:t>
+      </w:r>
+      <w:proofErr w:type="spellEnd"/>
+      <w:r>
+        <w:t xml:space="preserve">) REFERENCES </w:t>
+      </w:r>
+      <w:proofErr w:type="spellStart"/>
+      <w:r>
+        <w:t>evenements</w:t>
+      </w:r>
+      <w:proofErr w:type="spellEnd"/>
+      <w:r>
+        <w:t>(id)</w:t>
+      </w:r>
+    </w:p>
+    <w:p>
+      <w:r>
+        <w:t>)</w:t>
+      </w:r>
+    </w:p>
+    <w:p/>
+    <w:p>
+      <w:r>
+        <w:lastRenderedPageBreak/>
         <w:t>ALTER TABLE utilisateurs</w:t>
       </w:r>
     </w:p>
     <w:p>
       <w:r>
-        <w:t>CHANGE idEmploye idUtilisateur INT</w:t>
+        <w:t xml:space="preserve">CHANGE </w:t>
+      </w:r>
+      <w:proofErr w:type="spellStart"/>
+      <w:r>
+        <w:t>idEmploye</w:t>
+      </w:r>
+      <w:proofErr w:type="spellEnd"/>
+      <w:r>
+        <w:t xml:space="preserve"> </w:t>
+      </w:r>
+      <w:proofErr w:type="spellStart"/>
+      <w:r>
+        <w:t>idUtilisateur</w:t>
+      </w:r>
+      <w:proofErr w:type="spellEnd"/>
+      <w:r>
+        <w:t xml:space="preserve"> INT</w:t>
       </w:r>
       <w:r>
         <w:t xml:space="preserve"> </w:t>
@@ -435,8 +754,39 @@
           <w:shd w:val="clear" w:color="auto" w:fill="1B1D1E"/>
           <w:lang w:val="en-US"/>
         </w:rPr>
-        <w:t>ALTER TABLE old_table_name RENAME new_table_name</w:t>
-      </w:r>
+        <w:t xml:space="preserve">ALTER TABLE </w:t>
+      </w:r>
+      <w:proofErr w:type="spellStart"/>
+      <w:r>
+        <w:rPr>
+          <w:rFonts w:ascii="Arial" w:hAnsi="Arial" w:cs="Arial"/>
+          <w:color w:val="CBC5BD"/>
+          <w:shd w:val="clear" w:color="auto" w:fill="1B1D1E"/>
+          <w:lang w:val="en-US"/>
+        </w:rPr>
+        <w:t>old_table_name</w:t>
+      </w:r>
+      <w:proofErr w:type="spellEnd"/>
+      <w:r>
+        <w:rPr>
+          <w:rFonts w:ascii="Arial" w:hAnsi="Arial" w:cs="Arial"/>
+          <w:color w:val="CBC5BD"/>
+          <w:shd w:val="clear" w:color="auto" w:fill="1B1D1E"/>
+          <w:lang w:val="en-US"/>
+        </w:rPr>
+        <w:t xml:space="preserve"> RENAME </w:t>
+      </w:r>
+      <w:proofErr w:type="spellStart"/>
+      <w:r>
+        <w:rPr>
+          <w:rFonts w:ascii="Arial" w:hAnsi="Arial" w:cs="Arial"/>
+          <w:color w:val="CBC5BD"/>
+          <w:shd w:val="clear" w:color="auto" w:fill="1B1D1E"/>
+          <w:lang w:val="en-US"/>
+        </w:rPr>
+        <w:t>new_table_name</w:t>
+      </w:r>
+      <w:proofErr w:type="spellEnd"/>
     </w:p>
     <w:sectPr>
       <w:pgSz w:w="11906" w:h="16838"/>

</xml_diff>